<commit_message>
Revert "Merge branch 'main' of https://github.com/mhgulen/Dosyalar"
This reverts commit a123ec0eeb234baa9e9a6f2312d344e116fb98d9, reversing
changes made to df5f746721b64ca436c4644482ff1b56ad08420c.
</commit_message>
<xml_diff>
--- a/CENG0031_GitVsSvn.docx
+++ b/CENG0031_GitVsSvn.docx
@@ -3732,7 +3732,7 @@
         <w:rPr>
           <w:rFonts w:ascii="Times New Roman" w:hAnsi="Times New Roman" w:cs="Times New Roman"/>
           <w:noProof/>
-          <w:lang w:val="en-US"/>
+          <w:lang w:eastAsia="tr-TR"/>
         </w:rPr>
         <w:drawing>
           <wp:inline distT="0" distB="0" distL="0" distR="0">
@@ -5772,6 +5772,8 @@
           <w:szCs w:val="24"/>
         </w:rPr>
       </w:pPr>
+      <w:bookmarkStart w:id="0" w:name="_GoBack"/>
+      <w:bookmarkEnd w:id="0"/>
     </w:p>
     <w:p>
       <w:pPr>
@@ -6978,7 +6980,7 @@
         </w:trPr>
         <w:tc>
           <w:tcPr>
-            <w:tcW w:w="1643" w:type="dxa"/>
+            <w:tcW w:w="1350" w:type="dxa"/>
           </w:tcPr>
           <w:p>
             <w:pPr>
@@ -7001,7 +7003,7 @@
         </w:tc>
         <w:tc>
           <w:tcPr>
-            <w:tcW w:w="2982" w:type="dxa"/>
+            <w:tcW w:w="3060" w:type="dxa"/>
           </w:tcPr>
           <w:p>
             <w:pPr>
@@ -7031,7 +7033,7 @@
         </w:tc>
         <w:tc>
           <w:tcPr>
-            <w:tcW w:w="6001" w:type="dxa"/>
+            <w:tcW w:w="6216" w:type="dxa"/>
           </w:tcPr>
           <w:p>
             <w:pPr>
@@ -7057,7 +7059,7 @@
         </w:trPr>
         <w:tc>
           <w:tcPr>
-            <w:tcW w:w="1643" w:type="dxa"/>
+            <w:tcW w:w="1350" w:type="dxa"/>
           </w:tcPr>
           <w:p>
             <w:pPr>
@@ -7076,7 +7078,7 @@
         </w:tc>
         <w:tc>
           <w:tcPr>
-            <w:tcW w:w="2982" w:type="dxa"/>
+            <w:tcW w:w="3060" w:type="dxa"/>
           </w:tcPr>
           <w:p>
             <w:pPr>
@@ -7153,7 +7155,7 @@
         </w:tc>
         <w:tc>
           <w:tcPr>
-            <w:tcW w:w="6001" w:type="dxa"/>
+            <w:tcW w:w="6216" w:type="dxa"/>
           </w:tcPr>
           <w:p>
             <w:pPr>
@@ -7275,7 +7277,7 @@
         </w:trPr>
         <w:tc>
           <w:tcPr>
-            <w:tcW w:w="1643" w:type="dxa"/>
+            <w:tcW w:w="1350" w:type="dxa"/>
           </w:tcPr>
           <w:p>
             <w:pPr>
@@ -7296,7 +7298,7 @@
         </w:tc>
         <w:tc>
           <w:tcPr>
-            <w:tcW w:w="2982" w:type="dxa"/>
+            <w:tcW w:w="3060" w:type="dxa"/>
           </w:tcPr>
           <w:p>
             <w:pPr>
@@ -7373,7 +7375,7 @@
         </w:tc>
         <w:tc>
           <w:tcPr>
-            <w:tcW w:w="6001" w:type="dxa"/>
+            <w:tcW w:w="6216" w:type="dxa"/>
           </w:tcPr>
           <w:p>
             <w:pPr>
@@ -7559,7 +7561,7 @@
         </w:trPr>
         <w:tc>
           <w:tcPr>
-            <w:tcW w:w="1643" w:type="dxa"/>
+            <w:tcW w:w="1350" w:type="dxa"/>
           </w:tcPr>
           <w:p>
             <w:pPr>
@@ -7598,7 +7600,7 @@
         </w:tc>
         <w:tc>
           <w:tcPr>
-            <w:tcW w:w="2982" w:type="dxa"/>
+            <w:tcW w:w="3060" w:type="dxa"/>
           </w:tcPr>
           <w:p>
             <w:pPr>
@@ -7689,7 +7691,7 @@
         </w:tc>
         <w:tc>
           <w:tcPr>
-            <w:tcW w:w="6001" w:type="dxa"/>
+            <w:tcW w:w="6216" w:type="dxa"/>
           </w:tcPr>
           <w:p>
             <w:pPr>
@@ -7799,7 +7801,7 @@
         </w:trPr>
         <w:tc>
           <w:tcPr>
-            <w:tcW w:w="1643" w:type="dxa"/>
+            <w:tcW w:w="1350" w:type="dxa"/>
           </w:tcPr>
           <w:p>
             <w:pPr>
@@ -7828,7 +7830,7 @@
         </w:tc>
         <w:tc>
           <w:tcPr>
-            <w:tcW w:w="2982" w:type="dxa"/>
+            <w:tcW w:w="3060" w:type="dxa"/>
           </w:tcPr>
           <w:p>
             <w:pPr>
@@ -7856,7 +7858,7 @@
         </w:tc>
         <w:tc>
           <w:tcPr>
-            <w:tcW w:w="6001" w:type="dxa"/>
+            <w:tcW w:w="6216" w:type="dxa"/>
           </w:tcPr>
           <w:p>
             <w:pPr>
@@ -8256,7 +8258,7 @@
         </w:trPr>
         <w:tc>
           <w:tcPr>
-            <w:tcW w:w="1643" w:type="dxa"/>
+            <w:tcW w:w="1350" w:type="dxa"/>
           </w:tcPr>
           <w:p>
             <w:pPr>
@@ -8283,7 +8285,7 @@
         </w:tc>
         <w:tc>
           <w:tcPr>
-            <w:tcW w:w="2982" w:type="dxa"/>
+            <w:tcW w:w="3060" w:type="dxa"/>
           </w:tcPr>
           <w:p>
             <w:pPr>
@@ -8304,7 +8306,7 @@
         </w:tc>
         <w:tc>
           <w:tcPr>
-            <w:tcW w:w="6001" w:type="dxa"/>
+            <w:tcW w:w="6216" w:type="dxa"/>
           </w:tcPr>
           <w:p>
             <w:pPr>
@@ -8370,7 +8372,7 @@
         </w:trPr>
         <w:tc>
           <w:tcPr>
-            <w:tcW w:w="1643" w:type="dxa"/>
+            <w:tcW w:w="1350" w:type="dxa"/>
           </w:tcPr>
           <w:p>
             <w:pPr>
@@ -8409,7 +8411,7 @@
         </w:tc>
         <w:tc>
           <w:tcPr>
-            <w:tcW w:w="2982" w:type="dxa"/>
+            <w:tcW w:w="3060" w:type="dxa"/>
           </w:tcPr>
           <w:p>
             <w:pPr>
@@ -8458,7 +8460,7 @@
         </w:tc>
         <w:tc>
           <w:tcPr>
-            <w:tcW w:w="6001" w:type="dxa"/>
+            <w:tcW w:w="6216" w:type="dxa"/>
           </w:tcPr>
           <w:p>
             <w:pPr>
@@ -8597,663 +8599,8 @@
         <w:pStyle w:val="Default"/>
         <w:rPr>
           <w:rFonts w:ascii="Times New Roman" w:hAnsi="Times New Roman" w:cs="Times New Roman"/>
-          <w:b/>
-          <w:sz w:val="32"/>
-          <w:szCs w:val="32"/>
         </w:rPr>
       </w:pPr>
-      <w:r>
-        <w:rPr>
-          <w:rFonts w:ascii="Times New Roman" w:hAnsi="Times New Roman" w:cs="Times New Roman"/>
-          <w:b/>
-          <w:sz w:val="32"/>
-          <w:szCs w:val="32"/>
-        </w:rPr>
-        <w:lastRenderedPageBreak/>
-        <w:t xml:space="preserve">6 </w:t>
-      </w:r>
-      <w:proofErr w:type="spellStart"/>
-      <w:r>
-        <w:rPr>
-          <w:rFonts w:ascii="Times New Roman" w:hAnsi="Times New Roman" w:cs="Times New Roman"/>
-          <w:b/>
-          <w:sz w:val="32"/>
-          <w:szCs w:val="32"/>
-        </w:rPr>
-        <w:t>Conclusion</w:t>
-      </w:r>
-      <w:proofErr w:type="spellEnd"/>
-    </w:p>
-    <w:p>
-      <w:pPr>
-        <w:pStyle w:val="Default"/>
-      </w:pPr>
-    </w:p>
-    <w:p>
-      <w:pPr>
-        <w:pStyle w:val="Default"/>
-      </w:pPr>
-      <w:proofErr w:type="spellStart"/>
-      <w:r>
-        <w:t>Both</w:t>
-      </w:r>
-      <w:proofErr w:type="spellEnd"/>
-      <w:r>
-        <w:t xml:space="preserve"> </w:t>
-      </w:r>
-      <w:proofErr w:type="spellStart"/>
-      <w:r>
-        <w:t>protocols</w:t>
-      </w:r>
-      <w:proofErr w:type="spellEnd"/>
-      <w:r>
-        <w:t xml:space="preserve"> </w:t>
-      </w:r>
-      <w:proofErr w:type="spellStart"/>
-      <w:r>
-        <w:t>have</w:t>
-      </w:r>
-      <w:proofErr w:type="spellEnd"/>
-      <w:r>
-        <w:t xml:space="preserve"> </w:t>
-      </w:r>
-      <w:proofErr w:type="spellStart"/>
-      <w:r>
-        <w:t>pros</w:t>
-      </w:r>
-      <w:proofErr w:type="spellEnd"/>
-      <w:r>
-        <w:t xml:space="preserve"> </w:t>
-      </w:r>
-      <w:proofErr w:type="spellStart"/>
-      <w:r>
-        <w:t>and</w:t>
-      </w:r>
-      <w:proofErr w:type="spellEnd"/>
-      <w:r>
-        <w:t xml:space="preserve"> </w:t>
-      </w:r>
-      <w:proofErr w:type="spellStart"/>
-      <w:r>
-        <w:t>cons</w:t>
-      </w:r>
-      <w:proofErr w:type="spellEnd"/>
-      <w:r>
-        <w:t xml:space="preserve"> </w:t>
-      </w:r>
-      <w:proofErr w:type="spellStart"/>
-      <w:r>
-        <w:t>for</w:t>
-      </w:r>
-      <w:proofErr w:type="spellEnd"/>
-      <w:r>
-        <w:t xml:space="preserve"> </w:t>
-      </w:r>
-      <w:proofErr w:type="gramStart"/>
-      <w:r>
-        <w:t>software</w:t>
-      </w:r>
-      <w:proofErr w:type="gramEnd"/>
-      <w:r>
-        <w:t xml:space="preserve"> </w:t>
-      </w:r>
-      <w:proofErr w:type="spellStart"/>
-      <w:r>
-        <w:t>developers</w:t>
-      </w:r>
-      <w:proofErr w:type="spellEnd"/>
-      <w:r>
-        <w:t xml:space="preserve">. Since Git is a </w:t>
-      </w:r>
-      <w:proofErr w:type="spellStart"/>
-      <w:r>
-        <w:t>protocol</w:t>
-      </w:r>
-      <w:proofErr w:type="spellEnd"/>
-      <w:r>
-        <w:t xml:space="preserve"> </w:t>
-      </w:r>
-      <w:proofErr w:type="spellStart"/>
-      <w:r>
-        <w:t>that</w:t>
-      </w:r>
-      <w:proofErr w:type="spellEnd"/>
-      <w:r>
-        <w:t xml:space="preserve"> </w:t>
-      </w:r>
-      <w:proofErr w:type="spellStart"/>
-      <w:r>
-        <w:t>came</w:t>
-      </w:r>
-      <w:proofErr w:type="spellEnd"/>
-      <w:r>
-        <w:t xml:space="preserve"> </w:t>
-      </w:r>
-      <w:proofErr w:type="spellStart"/>
-      <w:r>
-        <w:t>out</w:t>
-      </w:r>
-      <w:proofErr w:type="spellEnd"/>
-      <w:r>
-        <w:t xml:space="preserve"> </w:t>
-      </w:r>
-      <w:proofErr w:type="spellStart"/>
-      <w:r>
-        <w:t>after</w:t>
-      </w:r>
-      <w:proofErr w:type="spellEnd"/>
-      <w:r>
-        <w:t xml:space="preserve"> SVN, </w:t>
-      </w:r>
-      <w:proofErr w:type="spellStart"/>
-      <w:r>
-        <w:t>the</w:t>
-      </w:r>
-      <w:proofErr w:type="spellEnd"/>
-      <w:r>
-        <w:t xml:space="preserve"> </w:t>
-      </w:r>
-      <w:proofErr w:type="gramStart"/>
-      <w:r>
-        <w:t>Git</w:t>
-      </w:r>
-      <w:proofErr w:type="gramEnd"/>
-      <w:r>
-        <w:t xml:space="preserve"> </w:t>
-      </w:r>
-      <w:proofErr w:type="spellStart"/>
-      <w:r>
-        <w:t>protocol</w:t>
-      </w:r>
-      <w:proofErr w:type="spellEnd"/>
-      <w:r>
-        <w:t xml:space="preserve"> </w:t>
-      </w:r>
-      <w:proofErr w:type="spellStart"/>
-      <w:r>
-        <w:t>emerged</w:t>
-      </w:r>
-      <w:proofErr w:type="spellEnd"/>
-      <w:r>
-        <w:t xml:space="preserve"> as a </w:t>
-      </w:r>
-      <w:proofErr w:type="spellStart"/>
-      <w:r>
-        <w:t>result</w:t>
-      </w:r>
-      <w:proofErr w:type="spellEnd"/>
-      <w:r>
-        <w:t xml:space="preserve"> of </w:t>
-      </w:r>
-      <w:proofErr w:type="spellStart"/>
-      <w:r>
-        <w:t>the</w:t>
-      </w:r>
-      <w:proofErr w:type="spellEnd"/>
-      <w:r>
-        <w:t xml:space="preserve"> </w:t>
-      </w:r>
-      <w:proofErr w:type="spellStart"/>
-      <w:r>
-        <w:t>experiences</w:t>
-      </w:r>
-      <w:proofErr w:type="spellEnd"/>
-      <w:r>
-        <w:t xml:space="preserve"> </w:t>
-      </w:r>
-      <w:proofErr w:type="spellStart"/>
-      <w:r>
-        <w:t>and</w:t>
-      </w:r>
-      <w:proofErr w:type="spellEnd"/>
-      <w:r>
-        <w:t xml:space="preserve"> </w:t>
-      </w:r>
-      <w:proofErr w:type="spellStart"/>
-      <w:r>
-        <w:t>new</w:t>
-      </w:r>
-      <w:proofErr w:type="spellEnd"/>
-      <w:r>
-        <w:t xml:space="preserve"> </w:t>
-      </w:r>
-      <w:proofErr w:type="spellStart"/>
-      <w:r>
-        <w:t>needs</w:t>
-      </w:r>
-      <w:proofErr w:type="spellEnd"/>
-      <w:r>
-        <w:t xml:space="preserve"> </w:t>
-      </w:r>
-      <w:proofErr w:type="spellStart"/>
-      <w:r>
-        <w:t>that</w:t>
-      </w:r>
-      <w:proofErr w:type="spellEnd"/>
-      <w:r>
-        <w:t xml:space="preserve"> </w:t>
-      </w:r>
-      <w:proofErr w:type="spellStart"/>
-      <w:r>
-        <w:t>emerged</w:t>
-      </w:r>
-      <w:proofErr w:type="spellEnd"/>
-      <w:r>
-        <w:t xml:space="preserve"> </w:t>
-      </w:r>
-      <w:proofErr w:type="spellStart"/>
-      <w:r>
-        <w:t>while</w:t>
-      </w:r>
-      <w:proofErr w:type="spellEnd"/>
-      <w:r>
-        <w:t xml:space="preserve"> </w:t>
-      </w:r>
-      <w:proofErr w:type="spellStart"/>
-      <w:r>
-        <w:t>using</w:t>
-      </w:r>
-      <w:proofErr w:type="spellEnd"/>
-      <w:r>
-        <w:t xml:space="preserve"> it in SNV. But </w:t>
-      </w:r>
-      <w:proofErr w:type="spellStart"/>
-      <w:r>
-        <w:t>first</w:t>
-      </w:r>
-      <w:proofErr w:type="spellEnd"/>
-      <w:r>
-        <w:t xml:space="preserve"> of </w:t>
-      </w:r>
-      <w:proofErr w:type="spellStart"/>
-      <w:r>
-        <w:t>all</w:t>
-      </w:r>
-      <w:proofErr w:type="spellEnd"/>
-      <w:r>
-        <w:t xml:space="preserve">, </w:t>
-      </w:r>
-      <w:proofErr w:type="spellStart"/>
-      <w:r>
-        <w:t>we</w:t>
-      </w:r>
-      <w:proofErr w:type="spellEnd"/>
-      <w:r>
-        <w:t xml:space="preserve"> </w:t>
-      </w:r>
-      <w:proofErr w:type="spellStart"/>
-      <w:r>
-        <w:t>need</w:t>
-      </w:r>
-      <w:proofErr w:type="spellEnd"/>
-      <w:r>
-        <w:t xml:space="preserve"> </w:t>
-      </w:r>
-      <w:proofErr w:type="spellStart"/>
-      <w:r>
-        <w:t>to</w:t>
-      </w:r>
-      <w:proofErr w:type="spellEnd"/>
-      <w:r>
-        <w:t xml:space="preserve"> </w:t>
-      </w:r>
-      <w:proofErr w:type="spellStart"/>
-      <w:r>
-        <w:t>keep</w:t>
-      </w:r>
-      <w:proofErr w:type="spellEnd"/>
-      <w:r>
-        <w:t xml:space="preserve"> </w:t>
-      </w:r>
-      <w:proofErr w:type="spellStart"/>
-      <w:r>
-        <w:t>more</w:t>
-      </w:r>
-      <w:proofErr w:type="spellEnd"/>
-      <w:r>
-        <w:t xml:space="preserve"> </w:t>
-      </w:r>
-      <w:proofErr w:type="spellStart"/>
-      <w:r>
-        <w:t>space</w:t>
-      </w:r>
-      <w:proofErr w:type="spellEnd"/>
-      <w:r>
-        <w:t xml:space="preserve"> </w:t>
-      </w:r>
-      <w:proofErr w:type="spellStart"/>
-      <w:r>
-        <w:t>locally</w:t>
-      </w:r>
-      <w:proofErr w:type="spellEnd"/>
-      <w:r>
-        <w:t xml:space="preserve"> </w:t>
-      </w:r>
-      <w:proofErr w:type="spellStart"/>
-      <w:r>
-        <w:t>to</w:t>
-      </w:r>
-      <w:proofErr w:type="spellEnd"/>
-      <w:r>
-        <w:t xml:space="preserve"> </w:t>
-      </w:r>
-      <w:proofErr w:type="spellStart"/>
-      <w:r>
-        <w:t>solve</w:t>
-      </w:r>
-      <w:proofErr w:type="spellEnd"/>
-      <w:r>
-        <w:t xml:space="preserve"> </w:t>
-      </w:r>
-      <w:proofErr w:type="spellStart"/>
-      <w:r>
-        <w:t>the</w:t>
-      </w:r>
-      <w:proofErr w:type="spellEnd"/>
-      <w:r>
-        <w:t xml:space="preserve"> </w:t>
-      </w:r>
-      <w:proofErr w:type="spellStart"/>
-      <w:r>
-        <w:t>need</w:t>
-      </w:r>
-      <w:proofErr w:type="spellEnd"/>
-      <w:r>
-        <w:t xml:space="preserve"> </w:t>
-      </w:r>
-      <w:proofErr w:type="spellStart"/>
-      <w:r>
-        <w:t>for</w:t>
-      </w:r>
-      <w:proofErr w:type="spellEnd"/>
-      <w:r>
-        <w:t xml:space="preserve"> offline </w:t>
-      </w:r>
-      <w:proofErr w:type="spellStart"/>
-      <w:r>
-        <w:t>work</w:t>
-      </w:r>
-      <w:proofErr w:type="spellEnd"/>
-      <w:r>
-        <w:t xml:space="preserve">. Here, </w:t>
-      </w:r>
-      <w:proofErr w:type="spellStart"/>
-      <w:r>
-        <w:t>the</w:t>
-      </w:r>
-      <w:proofErr w:type="spellEnd"/>
-      <w:r>
-        <w:t xml:space="preserve"> </w:t>
-      </w:r>
-      <w:proofErr w:type="spellStart"/>
-      <w:r>
-        <w:t>decision</w:t>
-      </w:r>
-      <w:proofErr w:type="spellEnd"/>
-      <w:r>
-        <w:t xml:space="preserve"> of </w:t>
-      </w:r>
-      <w:proofErr w:type="spellStart"/>
-      <w:r>
-        <w:t>the</w:t>
-      </w:r>
-      <w:proofErr w:type="spellEnd"/>
-      <w:r>
-        <w:t xml:space="preserve"> </w:t>
-      </w:r>
-      <w:proofErr w:type="spellStart"/>
-      <w:r>
-        <w:t>project</w:t>
-      </w:r>
-      <w:proofErr w:type="spellEnd"/>
-      <w:r>
-        <w:t xml:space="preserve"> </w:t>
-      </w:r>
-      <w:proofErr w:type="spellStart"/>
-      <w:r>
-        <w:t>manager</w:t>
-      </w:r>
-      <w:proofErr w:type="spellEnd"/>
-      <w:r>
-        <w:t xml:space="preserve"> is </w:t>
-      </w:r>
-      <w:proofErr w:type="spellStart"/>
-      <w:r>
-        <w:t>very</w:t>
-      </w:r>
-      <w:proofErr w:type="spellEnd"/>
-      <w:r>
-        <w:t xml:space="preserve"> </w:t>
-      </w:r>
-      <w:proofErr w:type="spellStart"/>
-      <w:r>
-        <w:t>important</w:t>
-      </w:r>
-      <w:proofErr w:type="spellEnd"/>
-      <w:r>
-        <w:t xml:space="preserve">. </w:t>
-      </w:r>
-      <w:proofErr w:type="spellStart"/>
-      <w:r>
-        <w:t>However</w:t>
-      </w:r>
-      <w:proofErr w:type="spellEnd"/>
-      <w:r>
-        <w:t xml:space="preserve">, </w:t>
-      </w:r>
-      <w:proofErr w:type="spellStart"/>
-      <w:r>
-        <w:t>nowadays</w:t>
-      </w:r>
-      <w:proofErr w:type="spellEnd"/>
-      <w:r>
-        <w:t xml:space="preserve">, </w:t>
-      </w:r>
-      <w:proofErr w:type="spellStart"/>
-      <w:r>
-        <w:t>these</w:t>
-      </w:r>
-      <w:proofErr w:type="spellEnd"/>
-      <w:r>
-        <w:t xml:space="preserve"> </w:t>
-      </w:r>
-      <w:proofErr w:type="spellStart"/>
-      <w:r>
-        <w:t>platforms</w:t>
-      </w:r>
-      <w:proofErr w:type="spellEnd"/>
-      <w:r>
-        <w:t xml:space="preserve"> </w:t>
-      </w:r>
-      <w:proofErr w:type="spellStart"/>
-      <w:r>
-        <w:t>are</w:t>
-      </w:r>
-      <w:proofErr w:type="spellEnd"/>
-      <w:r>
-        <w:t xml:space="preserve"> </w:t>
-      </w:r>
-      <w:proofErr w:type="spellStart"/>
-      <w:r>
-        <w:t>actually</w:t>
-      </w:r>
-      <w:proofErr w:type="spellEnd"/>
-      <w:r>
-        <w:t xml:space="preserve"> </w:t>
-      </w:r>
-      <w:proofErr w:type="spellStart"/>
-      <w:r>
-        <w:t>easy</w:t>
-      </w:r>
-      <w:proofErr w:type="spellEnd"/>
-      <w:r>
-        <w:t xml:space="preserve"> </w:t>
-      </w:r>
-      <w:proofErr w:type="spellStart"/>
-      <w:r>
-        <w:t>to</w:t>
-      </w:r>
-      <w:proofErr w:type="spellEnd"/>
-      <w:r>
-        <w:t xml:space="preserve"> </w:t>
-      </w:r>
-      <w:proofErr w:type="spellStart"/>
-      <w:r>
-        <w:t>transition</w:t>
-      </w:r>
-      <w:proofErr w:type="spellEnd"/>
-      <w:r>
-        <w:t xml:space="preserve">, </w:t>
-      </w:r>
-      <w:proofErr w:type="spellStart"/>
-      <w:r>
-        <w:t>so</w:t>
-      </w:r>
-      <w:proofErr w:type="spellEnd"/>
-      <w:r>
-        <w:t xml:space="preserve"> </w:t>
-      </w:r>
-      <w:proofErr w:type="spellStart"/>
-      <w:r>
-        <w:t>developers</w:t>
-      </w:r>
-      <w:proofErr w:type="spellEnd"/>
-      <w:r>
-        <w:t xml:space="preserve"> can </w:t>
-      </w:r>
-      <w:proofErr w:type="spellStart"/>
-      <w:r>
-        <w:t>decide</w:t>
-      </w:r>
-      <w:proofErr w:type="spellEnd"/>
-      <w:r>
-        <w:t xml:space="preserve"> </w:t>
-      </w:r>
-      <w:proofErr w:type="spellStart"/>
-      <w:r>
-        <w:t>according</w:t>
-      </w:r>
-      <w:proofErr w:type="spellEnd"/>
-      <w:r>
-        <w:t xml:space="preserve"> </w:t>
-      </w:r>
-      <w:proofErr w:type="spellStart"/>
-      <w:r>
-        <w:t>to</w:t>
-      </w:r>
-      <w:proofErr w:type="spellEnd"/>
-      <w:r>
-        <w:t xml:space="preserve"> </w:t>
-      </w:r>
-      <w:proofErr w:type="spellStart"/>
-      <w:r>
-        <w:t>their</w:t>
-      </w:r>
-      <w:proofErr w:type="spellEnd"/>
-      <w:r>
-        <w:t xml:space="preserve"> </w:t>
-      </w:r>
-      <w:proofErr w:type="spellStart"/>
-      <w:r>
-        <w:t>own</w:t>
-      </w:r>
-      <w:proofErr w:type="spellEnd"/>
-      <w:r>
-        <w:t xml:space="preserve"> </w:t>
-      </w:r>
-      <w:proofErr w:type="spellStart"/>
-      <w:r>
-        <w:t>needs</w:t>
-      </w:r>
-      <w:proofErr w:type="spellEnd"/>
-      <w:r>
-        <w:t>.</w:t>
-      </w:r>
-    </w:p>
-    <w:p>
-      <w:pPr>
-        <w:pStyle w:val="Default"/>
-      </w:pPr>
-    </w:p>
-    <w:p>
-      <w:pPr>
-        <w:pStyle w:val="Default"/>
-        <w:rPr>
-          <w:rFonts w:ascii="Times New Roman" w:hAnsi="Times New Roman" w:cs="Times New Roman"/>
-          <w:b/>
-          <w:sz w:val="32"/>
-          <w:szCs w:val="32"/>
-        </w:rPr>
-      </w:pPr>
-      <w:r>
-        <w:rPr>
-          <w:rFonts w:ascii="Times New Roman" w:hAnsi="Times New Roman" w:cs="Times New Roman"/>
-          <w:b/>
-          <w:sz w:val="32"/>
-          <w:szCs w:val="32"/>
-        </w:rPr>
-        <w:t>Refe</w:t>
-      </w:r>
-      <w:r>
-        <w:rPr>
-          <w:rFonts w:ascii="Times New Roman" w:hAnsi="Times New Roman" w:cs="Times New Roman"/>
-          <w:b/>
-          <w:sz w:val="32"/>
-          <w:szCs w:val="32"/>
-        </w:rPr>
-        <w:t>re</w:t>
-      </w:r>
-      <w:r>
-        <w:rPr>
-          <w:rFonts w:ascii="Times New Roman" w:hAnsi="Times New Roman" w:cs="Times New Roman"/>
-          <w:b/>
-          <w:sz w:val="32"/>
-          <w:szCs w:val="32"/>
-        </w:rPr>
-        <w:t>nce</w:t>
-      </w:r>
-    </w:p>
-    <w:p>
-      <w:pPr>
-        <w:pStyle w:val="Default"/>
-      </w:pPr>
-    </w:p>
-    <w:p>
-      <w:pPr>
-        <w:pStyle w:val="Default"/>
-        <w:rPr>
-          <w:rFonts w:ascii="Times New Roman" w:hAnsi="Times New Roman" w:cs="Times New Roman"/>
-        </w:rPr>
-      </w:pPr>
-      <w:hyperlink r:id="rId6" w:history="1">
-        <w:r>
-          <w:t>https://git-scm.com/</w:t>
-        </w:r>
-      </w:hyperlink>
-    </w:p>
-    <w:p>
-      <w:pPr>
-        <w:pStyle w:val="Default"/>
-        <w:rPr>
-          <w:rFonts w:ascii="Times New Roman" w:hAnsi="Times New Roman" w:cs="Times New Roman"/>
-        </w:rPr>
-      </w:pPr>
-      <w:r>
-        <w:rPr>
-          <w:rFonts w:ascii="Times New Roman" w:hAnsi="Times New Roman" w:cs="Times New Roman"/>
-        </w:rPr>
-        <w:t>https://en.wikipedia.org/wiki/Git</w:t>
-      </w:r>
-    </w:p>
-    <w:p>
-      <w:pPr>
-        <w:pStyle w:val="Default"/>
-        <w:rPr>
-          <w:rFonts w:ascii="Times New Roman" w:hAnsi="Times New Roman" w:cs="Times New Roman"/>
-        </w:rPr>
-      </w:pPr>
-      <w:bookmarkStart w:id="0" w:name="_GoBack"/>
-      <w:bookmarkEnd w:id="0"/>
     </w:p>
     <w:sectPr>
       <w:pgSz w:w="11906" w:h="16838"/>
@@ -9832,17 +9179,6 @@
     <w:basedOn w:val="VarsaylanParagrafYazTipi"/>
     <w:rsid w:val="00D81D31"/>
   </w:style>
-  <w:style w:type="character" w:styleId="Kpr">
-    <w:name w:val="Hyperlink"/>
-    <w:basedOn w:val="VarsaylanParagrafYazTipi"/>
-    <w:uiPriority w:val="99"/>
-    <w:unhideWhenUsed/>
-    <w:rsid w:val="00945FE7"/>
-    <w:rPr>
-      <w:color w:val="0563C1" w:themeColor="hyperlink"/>
-      <w:u w:val="single"/>
-    </w:rPr>
-  </w:style>
 </w:styles>
 </file>
 

</xml_diff>